<commit_message>
prepare for using enums all dynamic_cast was changed to Cast atoi was changed to FString::FromInt some non-used virtual functions was removed
</commit_message>
<xml_diff>
--- a/Tetri Test concept.docx
+++ b/Tetri Test concept.docx
@@ -1733,7 +1733,6 @@
         </w:rPr>
       </w:pPr>
       <w:bookmarkStart w:id="0" w:name="_Toc63718297"/>
-      <w:proofErr w:type="spellStart"/>
       <w:r>
         <w:rPr>
           <w:rStyle w:val="10"/>
@@ -1742,7 +1741,6 @@
         <w:t>Idea</w:t>
       </w:r>
       <w:bookmarkEnd w:id="0"/>
-      <w:proofErr w:type="spellEnd"/>
       <w:r>
         <w:rPr>
           <w:b/>
@@ -1890,7 +1888,6 @@
         </w:rPr>
       </w:pPr>
       <w:bookmarkStart w:id="1" w:name="_Toc63718298"/>
-      <w:proofErr w:type="spellStart"/>
       <w:r>
         <w:rPr>
           <w:rStyle w:val="10"/>
@@ -1898,7 +1895,6 @@
         <w:t>Concept</w:t>
       </w:r>
       <w:bookmarkEnd w:id="1"/>
-      <w:proofErr w:type="spellEnd"/>
       <w:r>
         <w:rPr>
           <w:b/>
@@ -1915,7 +1911,6 @@
         </w:rPr>
       </w:pPr>
       <w:bookmarkStart w:id="2" w:name="_Toc63718299"/>
-      <w:proofErr w:type="spellStart"/>
       <w:r>
         <w:rPr>
           <w:rStyle w:val="20"/>
@@ -1923,7 +1918,6 @@
         <w:t>Stages</w:t>
       </w:r>
       <w:bookmarkEnd w:id="2"/>
-      <w:proofErr w:type="spellEnd"/>
       <w:r>
         <w:rPr>
           <w:b/>
@@ -2350,6 +2344,24 @@
       <w:pPr>
         <w:pStyle w:val="a3"/>
         <w:numPr>
+          <w:ilvl w:val="2"/>
+          <w:numId w:val="2"/>
+        </w:numPr>
+        <w:rPr>
+          <w:lang w:val="en-US"/>
+        </w:rPr>
+      </w:pPr>
+      <w:r>
+        <w:rPr>
+          <w:lang w:val="en-US"/>
+        </w:rPr>
+        <w:t>Events. – gold, silver, bronze stars.</w:t>
+      </w:r>
+    </w:p>
+    <w:p>
+      <w:pPr>
+        <w:pStyle w:val="a3"/>
+        <w:numPr>
           <w:ilvl w:val="1"/>
           <w:numId w:val="2"/>
         </w:numPr>
@@ -2595,6 +2607,7 @@
         <w:rPr>
           <w:lang w:val="en-US"/>
         </w:rPr>
+        <w:lastRenderedPageBreak/>
         <w:t>Beta.</w:t>
       </w:r>
     </w:p>
@@ -2613,7 +2626,6 @@
         <w:rPr>
           <w:lang w:val="en-US"/>
         </w:rPr>
-        <w:lastRenderedPageBreak/>
         <w:t>Alien</w:t>
       </w:r>
     </w:p>
@@ -2795,7 +2807,7 @@
       <w:pPr>
         <w:pStyle w:val="a3"/>
         <w:numPr>
-          <w:ilvl w:val="1"/>
+          <w:ilvl w:val="2"/>
           <w:numId w:val="2"/>
         </w:numPr>
         <w:rPr>
@@ -2806,7 +2818,43 @@
         <w:rPr>
           <w:lang w:val="en-US"/>
         </w:rPr>
-        <w:t>Learning tips</w:t>
+        <w:t>Jetpack</w:t>
+      </w:r>
+    </w:p>
+    <w:p>
+      <w:pPr>
+        <w:pStyle w:val="a3"/>
+        <w:numPr>
+          <w:ilvl w:val="2"/>
+          <w:numId w:val="2"/>
+        </w:numPr>
+        <w:rPr>
+          <w:lang w:val="en-US"/>
+        </w:rPr>
+      </w:pPr>
+      <w:r>
+        <w:rPr>
+          <w:lang w:val="en-US"/>
+        </w:rPr>
+        <w:t>Movement</w:t>
+      </w:r>
+    </w:p>
+    <w:p>
+      <w:pPr>
+        <w:pStyle w:val="a3"/>
+        <w:numPr>
+          <w:ilvl w:val="2"/>
+          <w:numId w:val="2"/>
+        </w:numPr>
+        <w:rPr>
+          <w:lang w:val="en-US"/>
+        </w:rPr>
+      </w:pPr>
+      <w:r>
+        <w:rPr>
+          <w:lang w:val="en-US"/>
+        </w:rPr>
+        <w:t>Gun</w:t>
       </w:r>
     </w:p>
     <w:p>
@@ -2824,7 +2872,7 @@
         <w:rPr>
           <w:lang w:val="en-US"/>
         </w:rPr>
-        <w:t>Main menu – settings</w:t>
+        <w:t>Learning tips</w:t>
       </w:r>
     </w:p>
     <w:p>
@@ -2842,7 +2890,7 @@
         <w:rPr>
           <w:lang w:val="en-US"/>
         </w:rPr>
-        <w:t>Localization</w:t>
+        <w:t>Main menu – settings</w:t>
       </w:r>
     </w:p>
     <w:p>
@@ -2860,7 +2908,49 @@
         <w:rPr>
           <w:lang w:val="en-US"/>
         </w:rPr>
+        <w:t>Localization</w:t>
+      </w:r>
+    </w:p>
+    <w:p>
+      <w:pPr>
+        <w:pStyle w:val="a3"/>
+        <w:numPr>
+          <w:ilvl w:val="1"/>
+          <w:numId w:val="2"/>
+        </w:numPr>
+        <w:rPr>
+          <w:lang w:val="en-US"/>
+        </w:rPr>
+      </w:pPr>
+      <w:r>
+        <w:rPr>
+          <w:lang w:val="en-US"/>
+        </w:rPr>
         <w:t>Reward</w:t>
+      </w:r>
+      <w:r>
+        <w:rPr>
+          <w:lang w:val="en-US"/>
+        </w:rPr>
+        <w:t>s.</w:t>
+      </w:r>
+    </w:p>
+    <w:p>
+      <w:pPr>
+        <w:pStyle w:val="a3"/>
+        <w:numPr>
+          <w:ilvl w:val="1"/>
+          <w:numId w:val="2"/>
+        </w:numPr>
+        <w:rPr>
+          <w:lang w:val="en-US"/>
+        </w:rPr>
+      </w:pPr>
+      <w:r>
+        <w:rPr>
+          <w:lang w:val="en-US"/>
+        </w:rPr>
+        <w:t>Achievements.</w:t>
       </w:r>
     </w:p>
     <w:p>
@@ -2972,7 +3062,6 @@
         </w:rPr>
       </w:pPr>
       <w:bookmarkStart w:id="3" w:name="_Toc63718300"/>
-      <w:proofErr w:type="spellStart"/>
       <w:r>
         <w:rPr>
           <w:rStyle w:val="20"/>
@@ -2980,7 +3069,6 @@
         <w:t>Alien</w:t>
       </w:r>
       <w:bookmarkEnd w:id="3"/>
-      <w:proofErr w:type="spellEnd"/>
       <w:r>
         <w:rPr>
           <w:b/>
@@ -3060,33 +3148,11 @@
         </w:rPr>
       </w:pPr>
       <w:bookmarkStart w:id="4" w:name="_Toc63718301"/>
-      <w:proofErr w:type="spellStart"/>
       <w:r>
         <w:rPr>
           <w:rStyle w:val="30"/>
         </w:rPr>
-        <w:t>Alien</w:t>
-      </w:r>
-      <w:proofErr w:type="spellEnd"/>
-      <w:r>
-        <w:rPr>
-          <w:rStyle w:val="30"/>
-        </w:rPr>
-        <w:t xml:space="preserve"> </w:t>
-      </w:r>
-      <w:proofErr w:type="spellStart"/>
-      <w:r>
-        <w:rPr>
-          <w:rStyle w:val="30"/>
-        </w:rPr>
-        <w:t>planet</w:t>
-      </w:r>
-      <w:proofErr w:type="spellEnd"/>
-      <w:r>
-        <w:rPr>
-          <w:rStyle w:val="30"/>
-        </w:rPr>
-        <w:t>:</w:t>
+        <w:t>Alien planet:</w:t>
       </w:r>
       <w:bookmarkEnd w:id="4"/>
       <w:r>
@@ -3138,7 +3204,6 @@
         </w:rPr>
       </w:pPr>
       <w:bookmarkStart w:id="5" w:name="_Toc63718302"/>
-      <w:proofErr w:type="spellStart"/>
       <w:r>
         <w:rPr>
           <w:rStyle w:val="20"/>
@@ -3146,7 +3211,6 @@
         <w:t>Guns</w:t>
       </w:r>
       <w:bookmarkEnd w:id="5"/>
-      <w:proofErr w:type="spellEnd"/>
       <w:r>
         <w:rPr>
           <w:b/>
@@ -3193,6 +3257,7 @@
         <w:rPr>
           <w:lang w:val="en-US"/>
         </w:rPr>
+        <w:lastRenderedPageBreak/>
         <w:t xml:space="preserve">Both guns choose an axis </w:t>
       </w:r>
       <w:r>
@@ -3255,7 +3320,6 @@
         <w:rPr>
           <w:lang w:val="en-US"/>
         </w:rPr>
-        <w:lastRenderedPageBreak/>
         <w:t xml:space="preserve">After destroying a figure, a player will obtain some guns’ cartridges. </w:t>
       </w:r>
       <w:r>
@@ -3330,7 +3394,6 @@
         </w:rPr>
       </w:pPr>
       <w:bookmarkStart w:id="6" w:name="_Toc63718303"/>
-      <w:proofErr w:type="spellStart"/>
       <w:r>
         <w:rPr>
           <w:rStyle w:val="20"/>
@@ -3338,7 +3401,6 @@
         <w:t>Figures</w:t>
       </w:r>
       <w:bookmarkEnd w:id="6"/>
-      <w:proofErr w:type="spellEnd"/>
       <w:r>
         <w:rPr>
           <w:b/>
@@ -3531,19 +3593,11 @@
         </w:rPr>
         <w:t xml:space="preserve">ee </w:t>
       </w:r>
-      <w:proofErr w:type="gramStart"/>
-      <w:r>
-        <w:rPr>
-          <w:lang w:val="en-US"/>
-        </w:rPr>
-        <w:t>stars(</w:t>
-      </w:r>
-      <w:proofErr w:type="gramEnd"/>
-      <w:r>
-        <w:rPr>
-          <w:lang w:val="en-US"/>
-        </w:rPr>
-        <w:t>depends on the time finished</w:t>
+      <w:r>
+        <w:rPr>
+          <w:lang w:val="en-US"/>
+        </w:rPr>
+        <w:t>stars(depends on the time finished</w:t>
       </w:r>
       <w:r>
         <w:rPr>
@@ -3840,6 +3894,12 @@
           <w:lang w:val="en-US"/>
         </w:rPr>
         <w:br/>
+      </w:r>
+      <w:r>
+        <w:rPr>
+          <w:lang w:val="en-US"/>
+        </w:rPr>
+        <w:lastRenderedPageBreak/>
         <w:t>Silver – 3 stars</w:t>
       </w:r>
       <w:r>
@@ -3861,12 +3921,6 @@
           <w:lang w:val="en-US"/>
         </w:rPr>
         <w:br/>
-      </w:r>
-      <w:r>
-        <w:rPr>
-          <w:lang w:val="en-US"/>
-        </w:rPr>
-        <w:lastRenderedPageBreak/>
         <w:t>As a result, a player can earn 7*3=21 “star” points from one level.</w:t>
       </w:r>
       <w:r>
@@ -3973,42 +4027,14 @@
           <w:lang w:val="en-US"/>
         </w:rPr>
         <w:br/>
-        <w:t xml:space="preserve">1. Show the progress in the </w:t>
-      </w:r>
-      <w:proofErr w:type="gramStart"/>
-      <w:r>
-        <w:rPr>
-          <w:lang w:val="en-US"/>
-        </w:rPr>
-        <w:t>game(</w:t>
-      </w:r>
-      <w:proofErr w:type="gramEnd"/>
-      <w:r>
-        <w:rPr>
-          <w:lang w:val="en-US"/>
-        </w:rPr>
-        <w:t>“first mission”, “first challenge”, “first puzzle” and so on)</w:t>
+        <w:t>1. Show the progress in the game(“first mission”, “first challenge”, “first puzzle” and so on)</w:t>
       </w:r>
       <w:r>
         <w:rPr>
           <w:lang w:val="en-US"/>
         </w:rPr>
         <w:br/>
-        <w:t xml:space="preserve">2. Show progress in the hidden </w:t>
-      </w:r>
-      <w:proofErr w:type="gramStart"/>
-      <w:r>
-        <w:rPr>
-          <w:lang w:val="en-US"/>
-        </w:rPr>
-        <w:t>game(</w:t>
-      </w:r>
-      <w:proofErr w:type="gramEnd"/>
-      <w:r>
-        <w:rPr>
-          <w:lang w:val="en-US"/>
-        </w:rPr>
-        <w:t>“alternative benefit”, “technology buyer”, “contact”</w:t>
+        <w:t>2. Show progress in the hidden game(“alternative benefit”, “technology buyer”, “contact”</w:t>
       </w:r>
       <w:r>
         <w:rPr>
@@ -4055,7 +4081,19 @@
         <w:rPr>
           <w:lang w:val="en-US"/>
         </w:rPr>
-        <w:t>Reward:</w:t>
+        <w:t>Reward</w:t>
+      </w:r>
+      <w:r>
+        <w:rPr>
+          <w:lang w:val="en-US"/>
+        </w:rPr>
+        <w:t>s</w:t>
+      </w:r>
+      <w:r>
+        <w:rPr>
+          <w:lang w:val="en-US"/>
+        </w:rPr>
+        <w:t>:</w:t>
       </w:r>
       <w:bookmarkEnd w:id="14"/>
     </w:p>
@@ -4090,6 +4128,13 @@
         <w:br/>
         <w:t>For example, if a player collects 30% of all the possible star points, he/she will have only legs of the statue.</w:t>
       </w:r>
+      <w:r>
+        <w:rPr>
+          <w:lang w:val="en-US"/>
+        </w:rPr>
+        <w:br/>
+        <w:t>If a player choose technology branch, he/she will have all open technology icons.</w:t>
+      </w:r>
     </w:p>
     <w:p>
       <w:pPr>
@@ -4297,6 +4342,7 @@
         <w:rPr>
           <w:lang w:val="en-US"/>
         </w:rPr>
+        <w:lastRenderedPageBreak/>
         <w:t xml:space="preserve">In the first dialog, an alien could describe their own culture – very simple, but very different. “A group more matter than a single person; bigger group matters more </w:t>
       </w:r>
       <w:r>
@@ -4370,7 +4416,6 @@
         <w:rPr>
           <w:lang w:val="en-US"/>
         </w:rPr>
-        <w:lastRenderedPageBreak/>
         <w:t xml:space="preserve">Also, in the first dialog, an alien says: </w:t>
       </w:r>
     </w:p>
@@ -5084,6 +5129,7 @@
         <w:rPr>
           <w:lang w:val="en-US"/>
         </w:rPr>
+        <w:lastRenderedPageBreak/>
         <w:t xml:space="preserve">P: “Knowledge”: </w:t>
       </w:r>
       <w:r>
@@ -5140,7 +5186,6 @@
         <w:rPr>
           <w:lang w:val="en-US"/>
         </w:rPr>
-        <w:lastRenderedPageBreak/>
         <w:t>A: “Yes, it is”.</w:t>
       </w:r>
     </w:p>
@@ -5589,21 +5634,7 @@
         <w:rPr>
           <w:lang w:val="en-US"/>
         </w:rPr>
-        <w:t xml:space="preserve"> times more </w:t>
-      </w:r>
-      <w:proofErr w:type="spellStart"/>
-      <w:r>
-        <w:rPr>
-          <w:lang w:val="en-US"/>
-        </w:rPr>
-        <w:t>then</w:t>
-      </w:r>
-      <w:proofErr w:type="spellEnd"/>
-      <w:r>
-        <w:rPr>
-          <w:lang w:val="en-US"/>
-        </w:rPr>
-        <w:t xml:space="preserve"> prevision. Orbital elevator costs twenty hours, singularity reactor should not be realized on Earth because it could turn whole planet into a black hole. So, this technology will cost around one</w:t>
+        <w:t xml:space="preserve"> times more then prevision. Orbital elevator costs twenty hours, singularity reactor should not be realized on Earth because it could turn whole planet into a black hole. So, this technology will cost around one</w:t>
       </w:r>
       <w:r>
         <w:rPr>
@@ -5857,6 +5888,7 @@
         <w:rPr>
           <w:lang w:val="en-AU"/>
         </w:rPr>
+        <w:lastRenderedPageBreak/>
         <w:br/>
       </w:r>
       <w:bookmarkStart w:id="21" w:name="_Toc63718318"/>
@@ -5921,12 +5953,6 @@
           <w:lang w:val="en-GB"/>
         </w:rPr>
         <w:br/>
-      </w:r>
-      <w:r>
-        <w:rPr>
-          <w:lang w:val="en-GB"/>
-        </w:rPr>
-        <w:lastRenderedPageBreak/>
         <w:t>The cost of a technology depends on whole star points and should be in percent for a game designer and in star points for a player.</w:t>
       </w:r>
       <w:r>
@@ -7208,7 +7234,7 @@
 </file>
 
 <file path=customXml/itemProps1.xml><?xml version="1.0" encoding="utf-8"?>
-<ds:datastoreItem xmlns:ds="http://schemas.openxmlformats.org/officeDocument/2006/customXml" ds:itemID="{AF6F2A7C-4381-4550-9B0C-3B8C98DD06FD}">
+<ds:datastoreItem xmlns:ds="http://schemas.openxmlformats.org/officeDocument/2006/customXml" ds:itemID="{C9497EA6-C8C2-422E-AC3A-50F371B1E816}">
   <ds:schemaRefs>
     <ds:schemaRef ds:uri="http://schemas.openxmlformats.org/officeDocument/2006/bibliography"/>
   </ds:schemaRefs>

</xml_diff>